<commit_message>
Fix: Variables del Template
</commit_message>
<xml_diff>
--- a/Sistema/Util/template_antidoping3.docx
+++ b/Sistema/Util/template_antidoping3.docx
@@ -301,7 +301,23 @@
           <w:sz w:val="24"/>
           <w:szCs w:val="24"/>
         </w:rPr>
-        <w:t>{{Edad}}</w:t>
+        <w:t>{{</w:t>
+      </w:r>
+      <w:r>
+        <w:rPr>
+          <w:rFonts w:ascii="Times New Roman" w:hAnsi="Times New Roman" w:cs="Times New Roman"/>
+          <w:sz w:val="24"/>
+          <w:szCs w:val="24"/>
+        </w:rPr>
+        <w:t>e</w:t>
+      </w:r>
+      <w:r>
+        <w:rPr>
+          <w:rFonts w:ascii="Times New Roman" w:hAnsi="Times New Roman" w:cs="Times New Roman"/>
+          <w:sz w:val="24"/>
+          <w:szCs w:val="24"/>
+        </w:rPr>
+        <w:t>dad}}</w:t>
       </w:r>
       <w:r>
         <w:rPr>
@@ -555,7 +571,21 @@
                 <w:sz w:val="24"/>
                 <w:szCs w:val="24"/>
               </w:rPr>
-              <w:t>{{RV_M}}</w:t>
+              <w:t>{{</w:t>
+            </w:r>
+            <w:r>
+              <w:rPr>
+                <w:sz w:val="24"/>
+                <w:szCs w:val="24"/>
+              </w:rPr>
+              <w:t>VN</w:t>
+            </w:r>
+            <w:r>
+              <w:rPr>
+                <w:sz w:val="24"/>
+                <w:szCs w:val="24"/>
+              </w:rPr>
+              <w:t>_M}}</w:t>
             </w:r>
           </w:p>
         </w:tc>
@@ -584,7 +614,21 @@
                 <w:sz w:val="24"/>
                 <w:szCs w:val="24"/>
               </w:rPr>
-              <w:t>{{R_M}}</w:t>
+              <w:t>{{</w:t>
+            </w:r>
+            <w:r>
+              <w:rPr>
+                <w:sz w:val="24"/>
+                <w:szCs w:val="24"/>
+              </w:rPr>
+              <w:t>V</w:t>
+            </w:r>
+            <w:r>
+              <w:rPr>
+                <w:sz w:val="24"/>
+                <w:szCs w:val="24"/>
+              </w:rPr>
+              <w:t>_M}}</w:t>
             </w:r>
           </w:p>
         </w:tc>
@@ -644,7 +688,21 @@
                 <w:sz w:val="24"/>
                 <w:szCs w:val="24"/>
               </w:rPr>
-              <w:t>{{RV_C}}</w:t>
+              <w:t>{{</w:t>
+            </w:r>
+            <w:r>
+              <w:rPr>
+                <w:sz w:val="24"/>
+                <w:szCs w:val="24"/>
+              </w:rPr>
+              <w:t>VN</w:t>
+            </w:r>
+            <w:r>
+              <w:rPr>
+                <w:sz w:val="24"/>
+                <w:szCs w:val="24"/>
+              </w:rPr>
+              <w:t>_C}}</w:t>
             </w:r>
           </w:p>
         </w:tc>
@@ -673,7 +731,21 @@
                 <w:sz w:val="24"/>
                 <w:szCs w:val="24"/>
               </w:rPr>
-              <w:t>{{R_C}}</w:t>
+              <w:t>{{</w:t>
+            </w:r>
+            <w:r>
+              <w:rPr>
+                <w:sz w:val="24"/>
+                <w:szCs w:val="24"/>
+              </w:rPr>
+              <w:t>V</w:t>
+            </w:r>
+            <w:r>
+              <w:rPr>
+                <w:sz w:val="24"/>
+                <w:szCs w:val="24"/>
+              </w:rPr>
+              <w:t>_C}}</w:t>
             </w:r>
           </w:p>
         </w:tc>
@@ -733,7 +805,21 @@
                 <w:sz w:val="24"/>
                 <w:szCs w:val="24"/>
               </w:rPr>
-              <w:t>{{RV_A}}</w:t>
+              <w:t>{{</w:t>
+            </w:r>
+            <w:r>
+              <w:rPr>
+                <w:sz w:val="24"/>
+                <w:szCs w:val="24"/>
+              </w:rPr>
+              <w:t>VN</w:t>
+            </w:r>
+            <w:r>
+              <w:rPr>
+                <w:sz w:val="24"/>
+                <w:szCs w:val="24"/>
+              </w:rPr>
+              <w:t>_A}}</w:t>
             </w:r>
           </w:p>
         </w:tc>
@@ -762,7 +848,21 @@
                 <w:sz w:val="24"/>
                 <w:szCs w:val="24"/>
               </w:rPr>
-              <w:t>{{R_A}}</w:t>
+              <w:t>{{</w:t>
+            </w:r>
+            <w:r>
+              <w:rPr>
+                <w:sz w:val="24"/>
+                <w:szCs w:val="24"/>
+              </w:rPr>
+              <w:t>V</w:t>
+            </w:r>
+            <w:r>
+              <w:rPr>
+                <w:sz w:val="24"/>
+                <w:szCs w:val="24"/>
+              </w:rPr>
+              <w:t>_A}}</w:t>
             </w:r>
           </w:p>
         </w:tc>

</xml_diff>